<commit_message>
acomodo estilos de mapa y cards
</commit_message>
<xml_diff>
--- a/Aplicación web para una pyme de estética corporal.docx
+++ b/Aplicación web para una pyme de estética corporal.docx
@@ -1192,13 +1192,40 @@
     <w:p>
       <w:pPr>
         <w:pStyle w:val="NormalWeb"/>
-      </w:pPr>
-    </w:p>
-    <w:p/>
-    <w:p>
+        <w:numPr>
+          <w:ilvl w:val="0"/>
+          <w:numId w:val="5"/>
+        </w:numPr>
+      </w:pPr>
+      <w:hyperlink r:id="rId17" w:history="1">
+        <w:r>
+          <w:rPr>
+            <w:rStyle w:val="Hipervnculo"/>
+          </w:rPr>
+          <w:t>https://uiball.com/loaders/</w:t>
+        </w:r>
+      </w:hyperlink>
+      <w:r>
+        <w:t xml:space="preserve"> (</w:t>
+      </w:r>
+      <w:proofErr w:type="spellStart"/>
+      <w:r>
+        <w:t>spinners</w:t>
+      </w:r>
+      <w:proofErr w:type="spellEnd"/>
+      <w:r>
+        <w:t xml:space="preserve"> o loaders)</w:t>
+      </w:r>
       <w:bookmarkStart w:id="0" w:name="_GoBack"/>
       <w:bookmarkEnd w:id="0"/>
     </w:p>
+    <w:p>
+      <w:pPr>
+        <w:pStyle w:val="NormalWeb"/>
+      </w:pPr>
+    </w:p>
+    <w:p/>
+    <w:p/>
     <w:p/>
     <w:p/>
     <w:p/>

</xml_diff>

<commit_message>
sumo un footer, defino una paleta de colores en :root de css
</commit_message>
<xml_diff>
--- a/Aplicación web para una pyme de estética corporal.docx
+++ b/Aplicación web para una pyme de estética corporal.docx
@@ -973,6 +973,11 @@
           <w:ilvl w:val="0"/>
           <w:numId w:val="5"/>
         </w:numPr>
+        <w:rPr>
+          <w:rStyle w:val="Hipervnculo"/>
+          <w:color w:val="auto"/>
+          <w:u w:val="none"/>
+        </w:rPr>
       </w:pPr>
       <w:hyperlink r:id="rId6" w:history="1">
         <w:r>
@@ -991,7 +996,27 @@
           <w:numId w:val="5"/>
         </w:numPr>
       </w:pPr>
-      <w:hyperlink r:id="rId7" w:anchor="formularioWeb" w:history="1">
+      <w:hyperlink r:id="rId7" w:history="1">
+        <w:r>
+          <w:rPr>
+            <w:rStyle w:val="Hipervnculo"/>
+          </w:rPr>
+          <w:t>https://cimec.com.ar/</w:t>
+        </w:r>
+      </w:hyperlink>
+      <w:r>
+        <w:t xml:space="preserve"> </w:t>
+      </w:r>
+    </w:p>
+    <w:p>
+      <w:pPr>
+        <w:pStyle w:val="NormalWeb"/>
+        <w:numPr>
+          <w:ilvl w:val="0"/>
+          <w:numId w:val="5"/>
+        </w:numPr>
+      </w:pPr>
+      <w:hyperlink r:id="rId8" w:anchor="formularioWeb" w:history="1">
         <w:r>
           <w:rPr>
             <w:rStyle w:val="Hipervnculo"/>
@@ -1011,7 +1036,7 @@
           <w:numId w:val="5"/>
         </w:numPr>
       </w:pPr>
-      <w:hyperlink r:id="rId8" w:history="1">
+      <w:hyperlink r:id="rId9" w:history="1">
         <w:r>
           <w:rPr>
             <w:rStyle w:val="Hipervnculo"/>
@@ -1028,7 +1053,7 @@
           <w:numId w:val="5"/>
         </w:numPr>
       </w:pPr>
-      <w:hyperlink r:id="rId9" w:history="1">
+      <w:hyperlink r:id="rId10" w:history="1">
         <w:r>
           <w:rPr>
             <w:rStyle w:val="Hipervnculo"/>
@@ -1045,7 +1070,7 @@
           <w:numId w:val="5"/>
         </w:numPr>
       </w:pPr>
-      <w:hyperlink r:id="rId10" w:history="1">
+      <w:hyperlink r:id="rId11" w:history="1">
         <w:r>
           <w:rPr>
             <w:rStyle w:val="Hipervnculo"/>
@@ -1067,7 +1092,7 @@
           <w:u w:val="none"/>
         </w:rPr>
       </w:pPr>
-      <w:hyperlink r:id="rId11" w:history="1">
+      <w:hyperlink r:id="rId12" w:history="1">
         <w:r>
           <w:rPr>
             <w:rStyle w:val="Hipervnculo"/>
@@ -1084,7 +1109,7 @@
           <w:numId w:val="5"/>
         </w:numPr>
       </w:pPr>
-      <w:hyperlink r:id="rId12" w:history="1">
+      <w:hyperlink r:id="rId13" w:history="1">
         <w:r>
           <w:rPr>
             <w:rStyle w:val="Hipervnculo"/>
@@ -1101,7 +1126,7 @@
           <w:numId w:val="5"/>
         </w:numPr>
       </w:pPr>
-      <w:hyperlink r:id="rId13" w:history="1">
+      <w:hyperlink r:id="rId14" w:history="1">
         <w:r>
           <w:rPr>
             <w:rStyle w:val="Hipervnculo"/>
@@ -1121,7 +1146,7 @@
           <w:numId w:val="5"/>
         </w:numPr>
       </w:pPr>
-      <w:hyperlink r:id="rId14" w:history="1">
+      <w:hyperlink r:id="rId15" w:history="1">
         <w:r>
           <w:rPr>
             <w:rStyle w:val="Hipervnculo"/>
@@ -1141,7 +1166,7 @@
           <w:numId w:val="5"/>
         </w:numPr>
       </w:pPr>
-      <w:hyperlink r:id="rId15" w:history="1">
+      <w:hyperlink r:id="rId16" w:history="1">
         <w:r>
           <w:rPr>
             <w:rStyle w:val="Hipervnculo"/>
@@ -1161,7 +1186,7 @@
           <w:numId w:val="5"/>
         </w:numPr>
       </w:pPr>
-      <w:hyperlink r:id="rId16" w:history="1">
+      <w:hyperlink r:id="rId17" w:history="1">
         <w:r>
           <w:rPr>
             <w:rStyle w:val="Hipervnculo"/>
@@ -1197,7 +1222,7 @@
           <w:numId w:val="5"/>
         </w:numPr>
       </w:pPr>
-      <w:hyperlink r:id="rId17" w:history="1">
+      <w:hyperlink r:id="rId18" w:history="1">
         <w:r>
           <w:rPr>
             <w:rStyle w:val="Hipervnculo"/>
@@ -1214,7 +1239,35 @@
       </w:r>
       <w:proofErr w:type="spellEnd"/>
       <w:r>
-        <w:t xml:space="preserve"> o loaders)</w:t>
+        <w:t xml:space="preserve"> o </w:t>
+      </w:r>
+      <w:proofErr w:type="spellStart"/>
+      <w:r>
+        <w:t>loaders</w:t>
+      </w:r>
+      <w:proofErr w:type="spellEnd"/>
+      <w:r>
+        <w:t>)</w:t>
+      </w:r>
+    </w:p>
+    <w:p>
+      <w:pPr>
+        <w:pStyle w:val="NormalWeb"/>
+        <w:numPr>
+          <w:ilvl w:val="0"/>
+          <w:numId w:val="5"/>
+        </w:numPr>
+      </w:pPr>
+      <w:hyperlink r:id="rId19" w:history="1">
+        <w:r>
+          <w:rPr>
+            <w:rStyle w:val="Hipervnculo"/>
+          </w:rPr>
+          <w:t>https://framer.com</w:t>
+        </w:r>
+      </w:hyperlink>
+      <w:r>
+        <w:t xml:space="preserve"> (plantilla tipo figma)</w:t>
       </w:r>
       <w:bookmarkStart w:id="0" w:name="_GoBack"/>
       <w:bookmarkEnd w:id="0"/>

</xml_diff>